<commit_message>
google map api added
</commit_message>
<xml_diff>
--- a/Laravel/Blade Template.docx
+++ b/Laravel/Blade Template.docx
@@ -117,9 +117,7 @@
       </w:pPr>
       <w:r>
         <w:rPr>
-          <w:b w:val="false"/>
-          <w:bCs w:val="false"/>
-          <w:u w:val="none"/>
+          <w:lang w:bidi="bn-BD"/>
         </w:rPr>
       </w:r>
     </w:p>
@@ -172,9 +170,7 @@
       </w:pPr>
       <w:r>
         <w:rPr>
-          <w:b/>
-          <w:bCs/>
-          <w:u w:val="none"/>
+          <w:lang w:bidi="bn-BD"/>
         </w:rPr>
       </w:r>
     </w:p>
@@ -227,9 +223,7 @@
       </w:pPr>
       <w:r>
         <w:rPr>
-          <w:b/>
-          <w:bCs/>
-          <w:u w:val="none"/>
+          <w:lang w:bidi="bn-BD"/>
         </w:rPr>
       </w:r>
     </w:p>
@@ -278,6 +272,7 @@
         <w:pStyle w:val="Normal"/>
         <w:rPr>
           <w:b w:val="false"/>
+          <w:b w:val="false"/>
         </w:rPr>
       </w:pPr>
       <w:r>
@@ -448,9 +443,7 @@
       </w:pPr>
       <w:r>
         <w:rPr>
-          <w:b w:val="false"/>
-          <w:bCs w:val="false"/>
-          <w:u w:val="none"/>
+          <w:lang w:bidi="bn-BD"/>
         </w:rPr>
       </w:r>
     </w:p>
@@ -657,21 +650,25 @@
     <w:p>
       <w:pPr>
         <w:pStyle w:val="Normal"/>
-        <w:rPr>
-          <w:b w:val="false"/>
-          <w:b w:val="false"/>
-          <w:bCs w:val="false"/>
-          <w:u w:val="none"/>
-        </w:rPr>
-      </w:pPr>
-      <w:r>
-        <w:rPr>
-          <w:b w:val="false"/>
-          <w:bCs w:val="false"/>
-          <w:u w:val="none"/>
-          <w:lang w:bidi="bn-BD"/>
-        </w:rPr>
-        <w:t>@endsection</w:t>
+        <w:rPr/>
+      </w:pPr>
+      <w:r>
+        <w:rPr>
+          <w:b w:val="false"/>
+          <w:bCs w:val="false"/>
+          <w:u w:val="none"/>
+          <w:lang w:bidi="bn-BD"/>
+        </w:rPr>
+        <w:t>@</w:t>
+      </w:r>
+      <w:r>
+        <w:rPr>
+          <w:b w:val="false"/>
+          <w:bCs w:val="false"/>
+          <w:u w:val="none"/>
+          <w:lang w:bidi="bn-BD"/>
+        </w:rPr>
+        <w:t>stop</w:t>
       </w:r>
     </w:p>
     <w:p>
@@ -801,39 +798,33 @@
       </w:pPr>
       <w:r>
         <w:rPr>
-          <w:b w:val="false"/>
-          <w:bCs w:val="false"/>
-          <w:u w:val="none"/>
-        </w:rPr>
-      </w:r>
-    </w:p>
-    <w:p>
-      <w:pPr>
-        <w:pStyle w:val="Normal"/>
-        <w:rPr>
-          <w:lang w:bidi="bn-BD"/>
-        </w:rPr>
-      </w:pPr>
-      <w:r>
-        <w:rPr>
-          <w:b w:val="false"/>
-          <w:bCs w:val="false"/>
-          <w:u w:val="none"/>
-        </w:rPr>
-      </w:r>
-    </w:p>
-    <w:p>
-      <w:pPr>
-        <w:pStyle w:val="Normal"/>
-        <w:rPr>
-          <w:lang w:bidi="bn-BD"/>
-        </w:rPr>
-      </w:pPr>
-      <w:r>
-        <w:rPr>
-          <w:b w:val="false"/>
-          <w:bCs w:val="false"/>
-          <w:u w:val="none"/>
+          <w:lang w:bidi="bn-BD"/>
+        </w:rPr>
+      </w:r>
+    </w:p>
+    <w:p>
+      <w:pPr>
+        <w:pStyle w:val="Normal"/>
+        <w:rPr>
+          <w:lang w:bidi="bn-BD"/>
+        </w:rPr>
+      </w:pPr>
+      <w:r>
+        <w:rPr>
+          <w:lang w:bidi="bn-BD"/>
+        </w:rPr>
+      </w:r>
+    </w:p>
+    <w:p>
+      <w:pPr>
+        <w:pStyle w:val="Normal"/>
+        <w:rPr>
+          <w:lang w:bidi="bn-BD"/>
+        </w:rPr>
+      </w:pPr>
+      <w:r>
+        <w:rPr>
+          <w:lang w:bidi="bn-BD"/>
         </w:rPr>
       </w:r>
     </w:p>
@@ -841,16 +832,10 @@
       <w:pPr>
         <w:pStyle w:val="Normal"/>
         <w:spacing w:before="0" w:after="200"/>
-        <w:rPr>
-          <w:lang w:bidi="bn-BD"/>
-        </w:rPr>
-      </w:pPr>
-      <w:r>
-        <w:rPr>
-          <w:b w:val="false"/>
-          <w:bCs w:val="false"/>
-          <w:u w:val="none"/>
-        </w:rPr>
+        <w:rPr/>
+      </w:pPr>
+      <w:r>
+        <w:rPr/>
       </w:r>
     </w:p>
     <w:sectPr>

</xml_diff>

<commit_message>
blade template.docx file modified
</commit_message>
<xml_diff>
--- a/Laravel/Blade Template.docx
+++ b/Laravel/Blade Template.docx
@@ -5,6 +5,25 @@
     <w:p>
       <w:pPr>
         <w:pStyle w:val="Normal"/>
+        <w:rPr>
+          <w:b w:val="false"/>
+          <w:b w:val="false"/>
+          <w:bCs w:val="false"/>
+        </w:rPr>
+      </w:pPr>
+      <w:r>
+        <w:rPr>
+          <w:b w:val="false"/>
+          <w:bCs w:val="false"/>
+          <w:u w:val="none"/>
+          <w:lang w:bidi="bn-BD"/>
+        </w:rPr>
+        <w:t>There are four major methods @include(), @yield(), @section() and @extends() available in blade template engine. They are used to connect between master layout and other pages in the view. They are described in details below.</w:t>
+      </w:r>
+    </w:p>
+    <w:p>
+      <w:pPr>
+        <w:pStyle w:val="Normal"/>
         <w:rPr/>
       </w:pPr>
       <w:r>
@@ -16,6 +35,15 @@
         </w:rPr>
         <w:t>@yield</w:t>
       </w:r>
+      <w:r>
+        <w:rPr>
+          <w:b/>
+          <w:bCs/>
+          <w:u w:val="none"/>
+          <w:lang w:bidi="bn-BD"/>
+        </w:rPr>
+        <w:t>()</w:t>
+      </w:r>
     </w:p>
     <w:p>
       <w:pPr>
@@ -68,7 +96,7 @@
           <w:u w:val="single"/>
           <w:lang w:bidi="bn-BD"/>
         </w:rPr>
-        <w:t xml:space="preserve">If you already have a @section </w:t>
+        <w:t xml:space="preserve">If you already have a @section …. </w:t>
       </w:r>
       <w:r>
         <w:rPr>
@@ -77,7 +105,7 @@
           <w:u w:val="single"/>
           <w:lang w:bidi="bn-BD"/>
         </w:rPr>
-        <w:t>(@show)</w:t>
+        <w:t>@show</w:t>
       </w:r>
       <w:r>
         <w:rPr>
@@ -86,7 +114,7 @@
           <w:u w:val="single"/>
           <w:lang w:bidi="bn-BD"/>
         </w:rPr>
-        <w:t xml:space="preserve"> defined in the master layout, it will be overriden unless you specify @parent inside the child layout's @section </w:t>
+        <w:t xml:space="preserve"> defined in the master layout, </w:t>
       </w:r>
       <w:r>
         <w:rPr>
@@ -95,7 +123,43 @@
           <w:u w:val="single"/>
           <w:lang w:bidi="bn-BD"/>
         </w:rPr>
-        <w:t>(@stop)</w:t>
+        <w:t>the  default content</w:t>
+      </w:r>
+      <w:r>
+        <w:rPr>
+          <w:b/>
+          <w:bCs/>
+          <w:u w:val="single"/>
+          <w:lang w:bidi="bn-BD"/>
+        </w:rPr>
+        <w:t xml:space="preserve"> will be overrid</w:t>
+      </w:r>
+      <w:r>
+        <w:rPr>
+          <w:b/>
+          <w:bCs/>
+          <w:u w:val="single"/>
+          <w:lang w:bidi="bn-BD"/>
+        </w:rPr>
+        <w:t>d</w:t>
+      </w:r>
+      <w:r>
+        <w:rPr>
+          <w:b/>
+          <w:bCs/>
+          <w:u w:val="single"/>
+          <w:lang w:bidi="bn-BD"/>
+        </w:rPr>
+        <w:t>en unless you specify @parent inside the child layout's @section….</w:t>
+      </w:r>
+      <w:r>
+        <w:rPr>
+          <w:b/>
+          <w:bCs/>
+          <w:u w:val="single"/>
+          <w:lang w:bidi="bn-BD"/>
+        </w:rPr>
+        <w:t>@stop</w:t>
       </w:r>
       <w:r>
         <w:rPr>
@@ -1018,13 +1082,7 @@
     <w:p>
       <w:pPr>
         <w:pStyle w:val="Normal"/>
-        <w:rPr>
-          <w:b/>
-          <w:b/>
-          <w:bCs/>
-          <w:u w:val="none"/>
-          <w:lang w:bidi="bn-BD"/>
-        </w:rPr>
+        <w:rPr/>
       </w:pPr>
       <w:r>
         <w:rPr>
@@ -1088,13 +1146,53 @@
       <w:pPr>
         <w:pStyle w:val="Normal"/>
         <w:rPr>
-          <w:lang w:bidi="bn-BD"/>
-        </w:rPr>
-      </w:pPr>
-      <w:r>
-        <w:rPr>
-          <w:lang w:bidi="bn-BD"/>
-        </w:rPr>
+          <w:u w:val="none"/>
+          <w:lang w:bidi="bn-BD"/>
+        </w:rPr>
+      </w:pPr>
+      <w:r>
+        <w:rPr>
+          <w:b/>
+          <w:bCs/>
+        </w:rPr>
+      </w:r>
+    </w:p>
+    <w:p>
+      <w:pPr>
+        <w:pStyle w:val="Normal"/>
+        <w:rPr>
+          <w:b/>
+          <w:b/>
+          <w:bCs/>
+        </w:rPr>
+      </w:pPr>
+      <w:r>
+        <w:rPr>
+          <w:b/>
+          <w:bCs/>
+          <w:u w:val="none"/>
+          <w:lang w:bidi="bn-BD"/>
+        </w:rPr>
+        <w:t>@extends()</w:t>
+      </w:r>
+    </w:p>
+    <w:p>
+      <w:pPr>
+        <w:pStyle w:val="Normal"/>
+        <w:rPr/>
+      </w:pPr>
+      <w:r>
+        <w:rPr/>
+        <w:t>@extends() needs to extend the master layout on the child page. And the master layout’s @section()...@show or @yield() will be replaced by the child’s @section()...@stop.</w:t>
+      </w:r>
+    </w:p>
+    <w:p>
+      <w:pPr>
+        <w:pStyle w:val="Normal"/>
+        <w:rPr/>
+      </w:pPr>
+      <w:r>
+        <w:rPr/>
       </w:r>
     </w:p>
     <w:p>

</xml_diff>